<commit_message>
Update Preliminary Database Instructions
Add instructions on how to import SQL files into the database for sample data
</commit_message>
<xml_diff>
--- a/Preliminary Database Documention.docx
+++ b/Preliminary Database Documention.docx
@@ -129,23 +129,7 @@
           <w:sz w:val="24"/>
           <w:szCs w:val="24"/>
         </w:rPr>
-        <w:t>: test_gui.sln). You go to Tools &gt; NuGet</w:t>
-      </w:r>
-      <w:r>
-        <w:rPr>
-          <w:rFonts w:ascii="Times New Roman" w:hAnsi="Times New Roman" w:cs="Times New Roman"/>
-          <w:sz w:val="24"/>
-          <w:szCs w:val="24"/>
-        </w:rPr>
-        <w:t xml:space="preserve"> </w:t>
-      </w:r>
-      <w:r>
-        <w:rPr>
-          <w:rFonts w:ascii="Times New Roman" w:hAnsi="Times New Roman" w:cs="Times New Roman"/>
-          <w:sz w:val="24"/>
-          <w:szCs w:val="24"/>
-        </w:rPr>
-        <w:t>Package Manager &gt; Manage NuGet Packages for Solution &gt;Browse &gt; Type in "</w:t>
+        <w:t>: test_gui.sln). You go to Tools &gt; NuGet Package Manager &gt; Manage NuGet Packages for Solution &gt;Browse &gt; Type in "</w:t>
       </w:r>
       <w:proofErr w:type="spellStart"/>
       <w:r>
@@ -196,7 +180,7 @@
           <w:sz w:val="24"/>
           <w:szCs w:val="24"/>
         </w:rPr>
-        <w:t xml:space="preserve">2. To interact with SQLite database with a user interface (GUI) install DB </w:t>
+        <w:t xml:space="preserve">To interact with SQLite database with a user interface (GUI) install DB </w:t>
       </w:r>
       <w:proofErr w:type="gramStart"/>
       <w:r>
@@ -208,6 +192,873 @@
         <w:t>Browser</w:t>
       </w:r>
       <w:proofErr w:type="gramEnd"/>
+    </w:p>
+    <w:p>
+      <w:pPr>
+        <w:pStyle w:val="ListParagraph"/>
+        <w:numPr>
+          <w:ilvl w:val="0"/>
+          <w:numId w:val="1"/>
+        </w:numPr>
+        <w:rPr>
+          <w:rFonts w:ascii="Times New Roman" w:hAnsi="Times New Roman" w:cs="Times New Roman"/>
+          <w:sz w:val="24"/>
+          <w:szCs w:val="24"/>
+        </w:rPr>
+      </w:pPr>
+      <w:r>
+        <w:rPr>
+          <w:rFonts w:ascii="Times New Roman" w:hAnsi="Times New Roman" w:cs="Times New Roman"/>
+          <w:sz w:val="24"/>
+          <w:szCs w:val="24"/>
+        </w:rPr>
+        <w:t>Importing</w:t>
+      </w:r>
+      <w:r>
+        <w:rPr>
+          <w:rFonts w:ascii="Times New Roman" w:hAnsi="Times New Roman" w:cs="Times New Roman"/>
+          <w:sz w:val="24"/>
+          <w:szCs w:val="24"/>
+        </w:rPr>
+        <w:t xml:space="preserve"> SQL files to populate the database with sample data:</w:t>
+      </w:r>
+    </w:p>
+    <w:p>
+      <w:pPr>
+        <w:pStyle w:val="ListParagraph"/>
+        <w:numPr>
+          <w:ilvl w:val="1"/>
+          <w:numId w:val="1"/>
+        </w:numPr>
+        <w:rPr>
+          <w:rFonts w:ascii="Times New Roman" w:hAnsi="Times New Roman" w:cs="Times New Roman"/>
+          <w:sz w:val="24"/>
+          <w:szCs w:val="24"/>
+        </w:rPr>
+      </w:pPr>
+      <w:r>
+        <w:rPr>
+          <w:rFonts w:ascii="Times New Roman" w:hAnsi="Times New Roman" w:cs="Times New Roman"/>
+          <w:sz w:val="24"/>
+          <w:szCs w:val="24"/>
+        </w:rPr>
+        <w:t>Open DB Browser</w:t>
+      </w:r>
+    </w:p>
+    <w:p>
+      <w:pPr>
+        <w:pStyle w:val="ListParagraph"/>
+        <w:numPr>
+          <w:ilvl w:val="1"/>
+          <w:numId w:val="1"/>
+        </w:numPr>
+        <w:rPr>
+          <w:rFonts w:ascii="Times New Roman" w:hAnsi="Times New Roman" w:cs="Times New Roman"/>
+          <w:sz w:val="24"/>
+          <w:szCs w:val="24"/>
+        </w:rPr>
+      </w:pPr>
+      <w:r>
+        <w:rPr>
+          <w:rFonts w:ascii="Times New Roman" w:hAnsi="Times New Roman" w:cs="Times New Roman"/>
+          <w:sz w:val="24"/>
+          <w:szCs w:val="24"/>
+        </w:rPr>
+        <w:t>Select “Open Database”</w:t>
+      </w:r>
+    </w:p>
+    <w:p>
+      <w:pPr>
+        <w:pStyle w:val="ListParagraph"/>
+        <w:ind w:left="1440"/>
+        <w:rPr>
+          <w:rFonts w:ascii="Times New Roman" w:hAnsi="Times New Roman" w:cs="Times New Roman"/>
+          <w:sz w:val="24"/>
+          <w:szCs w:val="24"/>
+        </w:rPr>
+      </w:pPr>
+      <w:r>
+        <w:rPr>
+          <w:noProof/>
+        </w:rPr>
+        <w:drawing>
+          <wp:anchor distT="0" distB="0" distL="114300" distR="114300" simplePos="0" relativeHeight="251658240" behindDoc="1" locked="0" layoutInCell="1" allowOverlap="1" wp14:anchorId="58E23476" wp14:editId="4E6F62C2">
+            <wp:simplePos x="0" y="0"/>
+            <wp:positionH relativeFrom="column">
+              <wp:posOffset>328295</wp:posOffset>
+            </wp:positionH>
+            <wp:positionV relativeFrom="paragraph">
+              <wp:posOffset>27305</wp:posOffset>
+            </wp:positionV>
+            <wp:extent cx="5166995" cy="2642870"/>
+            <wp:effectExtent l="0" t="0" r="0" b="5080"/>
+            <wp:wrapTight wrapText="bothSides">
+              <wp:wrapPolygon edited="0">
+                <wp:start x="0" y="0"/>
+                <wp:lineTo x="0" y="21486"/>
+                <wp:lineTo x="21502" y="21486"/>
+                <wp:lineTo x="21502" y="0"/>
+                <wp:lineTo x="0" y="0"/>
+              </wp:wrapPolygon>
+            </wp:wrapTight>
+            <wp:docPr id="1" name="Picture 1"/>
+            <wp:cNvGraphicFramePr>
+              <a:graphicFrameLocks xmlns:a="http://schemas.openxmlformats.org/drawingml/2006/main" noChangeAspect="1"/>
+            </wp:cNvGraphicFramePr>
+            <a:graphic xmlns:a="http://schemas.openxmlformats.org/drawingml/2006/main">
+              <a:graphicData uri="http://schemas.openxmlformats.org/drawingml/2006/picture">
+                <pic:pic xmlns:pic="http://schemas.openxmlformats.org/drawingml/2006/picture">
+                  <pic:nvPicPr>
+                    <pic:cNvPr id="1" name=""/>
+                    <pic:cNvPicPr/>
+                  </pic:nvPicPr>
+                  <pic:blipFill>
+                    <a:blip r:embed="rId5" cstate="print">
+                      <a:extLst>
+                        <a:ext uri="{28A0092B-C50C-407E-A947-70E740481C1C}">
+                          <a14:useLocalDpi xmlns:a14="http://schemas.microsoft.com/office/drawing/2010/main" val="0"/>
+                        </a:ext>
+                      </a:extLst>
+                    </a:blip>
+                    <a:stretch>
+                      <a:fillRect/>
+                    </a:stretch>
+                  </pic:blipFill>
+                  <pic:spPr>
+                    <a:xfrm>
+                      <a:off x="0" y="0"/>
+                      <a:ext cx="5166995" cy="2642870"/>
+                    </a:xfrm>
+                    <a:prstGeom prst="rect">
+                      <a:avLst/>
+                    </a:prstGeom>
+                  </pic:spPr>
+                </pic:pic>
+              </a:graphicData>
+            </a:graphic>
+            <wp14:sizeRelH relativeFrom="margin">
+              <wp14:pctWidth>0</wp14:pctWidth>
+            </wp14:sizeRelH>
+            <wp14:sizeRelV relativeFrom="margin">
+              <wp14:pctHeight>0</wp14:pctHeight>
+            </wp14:sizeRelV>
+          </wp:anchor>
+        </w:drawing>
+      </w:r>
+    </w:p>
+    <w:p>
+      <w:pPr>
+        <w:pStyle w:val="ListParagraph"/>
+        <w:numPr>
+          <w:ilvl w:val="1"/>
+          <w:numId w:val="1"/>
+        </w:numPr>
+        <w:rPr>
+          <w:rFonts w:ascii="Times New Roman" w:hAnsi="Times New Roman" w:cs="Times New Roman"/>
+          <w:sz w:val="24"/>
+          <w:szCs w:val="24"/>
+        </w:rPr>
+      </w:pPr>
+      <w:r>
+        <w:rPr>
+          <w:rFonts w:ascii="Times New Roman" w:hAnsi="Times New Roman" w:cs="Times New Roman"/>
+          <w:sz w:val="24"/>
+          <w:szCs w:val="24"/>
+        </w:rPr>
+        <w:t xml:space="preserve">Navigate to where the database is stored in File </w:t>
+      </w:r>
+      <w:proofErr w:type="gramStart"/>
+      <w:r>
+        <w:rPr>
+          <w:rFonts w:ascii="Times New Roman" w:hAnsi="Times New Roman" w:cs="Times New Roman"/>
+          <w:sz w:val="24"/>
+          <w:szCs w:val="24"/>
+        </w:rPr>
+        <w:t>Explorer</w:t>
+      </w:r>
+      <w:proofErr w:type="gramEnd"/>
+    </w:p>
+    <w:p>
+      <w:pPr>
+        <w:pStyle w:val="ListParagraph"/>
+        <w:numPr>
+          <w:ilvl w:val="1"/>
+          <w:numId w:val="1"/>
+        </w:numPr>
+        <w:rPr>
+          <w:rFonts w:ascii="Times New Roman" w:hAnsi="Times New Roman" w:cs="Times New Roman"/>
+          <w:sz w:val="24"/>
+          <w:szCs w:val="24"/>
+        </w:rPr>
+      </w:pPr>
+      <w:r>
+        <w:rPr>
+          <w:rFonts w:ascii="Times New Roman" w:hAnsi="Times New Roman" w:cs="Times New Roman"/>
+          <w:sz w:val="24"/>
+          <w:szCs w:val="24"/>
+        </w:rPr>
+        <w:t>Select the database desired and select “</w:t>
+      </w:r>
+      <w:proofErr w:type="gramStart"/>
+      <w:r>
+        <w:rPr>
+          <w:rFonts w:ascii="Times New Roman" w:hAnsi="Times New Roman" w:cs="Times New Roman"/>
+          <w:sz w:val="24"/>
+          <w:szCs w:val="24"/>
+        </w:rPr>
+        <w:t>Open”</w:t>
+      </w:r>
+      <w:proofErr w:type="gramEnd"/>
+    </w:p>
+    <w:p>
+      <w:pPr>
+        <w:pStyle w:val="ListParagraph"/>
+        <w:numPr>
+          <w:ilvl w:val="1"/>
+          <w:numId w:val="1"/>
+        </w:numPr>
+        <w:rPr>
+          <w:rFonts w:ascii="Times New Roman" w:hAnsi="Times New Roman" w:cs="Times New Roman"/>
+          <w:sz w:val="24"/>
+          <w:szCs w:val="24"/>
+        </w:rPr>
+      </w:pPr>
+      <w:r>
+        <w:drawing>
+          <wp:anchor distT="0" distB="0" distL="114300" distR="114300" simplePos="0" relativeHeight="251659264" behindDoc="1" locked="0" layoutInCell="1" allowOverlap="1" wp14:anchorId="6F526A21" wp14:editId="77B18AC7">
+            <wp:simplePos x="0" y="0"/>
+            <wp:positionH relativeFrom="margin">
+              <wp:posOffset>76200</wp:posOffset>
+            </wp:positionH>
+            <wp:positionV relativeFrom="paragraph">
+              <wp:posOffset>194310</wp:posOffset>
+            </wp:positionV>
+            <wp:extent cx="5715000" cy="2893060"/>
+            <wp:effectExtent l="0" t="0" r="0" b="2540"/>
+            <wp:wrapTight wrapText="bothSides">
+              <wp:wrapPolygon edited="0">
+                <wp:start x="0" y="0"/>
+                <wp:lineTo x="0" y="21477"/>
+                <wp:lineTo x="21528" y="21477"/>
+                <wp:lineTo x="21528" y="0"/>
+                <wp:lineTo x="0" y="0"/>
+              </wp:wrapPolygon>
+            </wp:wrapTight>
+            <wp:docPr id="2" name="Picture 2"/>
+            <wp:cNvGraphicFramePr>
+              <a:graphicFrameLocks xmlns:a="http://schemas.openxmlformats.org/drawingml/2006/main" noChangeAspect="1"/>
+            </wp:cNvGraphicFramePr>
+            <a:graphic xmlns:a="http://schemas.openxmlformats.org/drawingml/2006/main">
+              <a:graphicData uri="http://schemas.openxmlformats.org/drawingml/2006/picture">
+                <pic:pic xmlns:pic="http://schemas.openxmlformats.org/drawingml/2006/picture">
+                  <pic:nvPicPr>
+                    <pic:cNvPr id="1" name=""/>
+                    <pic:cNvPicPr/>
+                  </pic:nvPicPr>
+                  <pic:blipFill>
+                    <a:blip r:embed="rId6" cstate="print">
+                      <a:extLst>
+                        <a:ext uri="{28A0092B-C50C-407E-A947-70E740481C1C}">
+                          <a14:useLocalDpi xmlns:a14="http://schemas.microsoft.com/office/drawing/2010/main" val="0"/>
+                        </a:ext>
+                      </a:extLst>
+                    </a:blip>
+                    <a:stretch>
+                      <a:fillRect/>
+                    </a:stretch>
+                  </pic:blipFill>
+                  <pic:spPr>
+                    <a:xfrm>
+                      <a:off x="0" y="0"/>
+                      <a:ext cx="5715000" cy="2893060"/>
+                    </a:xfrm>
+                    <a:prstGeom prst="rect">
+                      <a:avLst/>
+                    </a:prstGeom>
+                  </pic:spPr>
+                </pic:pic>
+              </a:graphicData>
+            </a:graphic>
+            <wp14:sizeRelH relativeFrom="margin">
+              <wp14:pctWidth>0</wp14:pctWidth>
+            </wp14:sizeRelH>
+            <wp14:sizeRelV relativeFrom="margin">
+              <wp14:pctHeight>0</wp14:pctHeight>
+            </wp14:sizeRelV>
+          </wp:anchor>
+        </w:drawing>
+      </w:r>
+      <w:r>
+        <w:rPr>
+          <w:rFonts w:ascii="Times New Roman" w:hAnsi="Times New Roman" w:cs="Times New Roman"/>
+          <w:sz w:val="24"/>
+          <w:szCs w:val="24"/>
+        </w:rPr>
+        <w:t>Select “Execute SQL”</w:t>
+      </w:r>
+    </w:p>
+    <w:p>
+      <w:pPr>
+        <w:pStyle w:val="ListParagraph"/>
+        <w:ind w:left="1440"/>
+        <w:rPr>
+          <w:rFonts w:ascii="Times New Roman" w:hAnsi="Times New Roman" w:cs="Times New Roman"/>
+          <w:sz w:val="24"/>
+          <w:szCs w:val="24"/>
+        </w:rPr>
+      </w:pPr>
+    </w:p>
+    <w:p>
+      <w:pPr>
+        <w:pStyle w:val="ListParagraph"/>
+        <w:numPr>
+          <w:ilvl w:val="1"/>
+          <w:numId w:val="1"/>
+        </w:numPr>
+        <w:rPr>
+          <w:rFonts w:ascii="Times New Roman" w:hAnsi="Times New Roman" w:cs="Times New Roman"/>
+          <w:sz w:val="24"/>
+          <w:szCs w:val="24"/>
+        </w:rPr>
+      </w:pPr>
+      <w:r>
+        <w:rPr>
+          <w:rFonts w:ascii="Times New Roman" w:hAnsi="Times New Roman" w:cs="Times New Roman"/>
+          <w:sz w:val="24"/>
+          <w:szCs w:val="24"/>
+        </w:rPr>
+        <w:t xml:space="preserve">Select the “Open SQL file(s)” button </w:t>
+      </w:r>
+      <w:r>
+        <w:rPr>
+          <w:rFonts w:ascii="Times New Roman" w:hAnsi="Times New Roman" w:cs="Times New Roman"/>
+          <w:sz w:val="24"/>
+          <w:szCs w:val="24"/>
+        </w:rPr>
+        <w:drawing>
+          <wp:inline distT="0" distB="0" distL="0" distR="0" wp14:anchorId="662862B7" wp14:editId="5BF0BCF0">
+            <wp:extent cx="423862" cy="481864"/>
+            <wp:effectExtent l="0" t="0" r="0" b="0"/>
+            <wp:docPr id="3" name="Picture 3"/>
+            <wp:cNvGraphicFramePr>
+              <a:graphicFrameLocks xmlns:a="http://schemas.openxmlformats.org/drawingml/2006/main" noChangeAspect="1"/>
+            </wp:cNvGraphicFramePr>
+            <a:graphic xmlns:a="http://schemas.openxmlformats.org/drawingml/2006/main">
+              <a:graphicData uri="http://schemas.openxmlformats.org/drawingml/2006/picture">
+                <pic:pic xmlns:pic="http://schemas.openxmlformats.org/drawingml/2006/picture">
+                  <pic:nvPicPr>
+                    <pic:cNvPr id="1" name=""/>
+                    <pic:cNvPicPr/>
+                  </pic:nvPicPr>
+                  <pic:blipFill>
+                    <a:blip r:embed="rId7"/>
+                    <a:stretch>
+                      <a:fillRect/>
+                    </a:stretch>
+                  </pic:blipFill>
+                  <pic:spPr>
+                    <a:xfrm>
+                      <a:off x="0" y="0"/>
+                      <a:ext cx="430630" cy="489559"/>
+                    </a:xfrm>
+                    <a:prstGeom prst="rect">
+                      <a:avLst/>
+                    </a:prstGeom>
+                  </pic:spPr>
+                </pic:pic>
+              </a:graphicData>
+            </a:graphic>
+          </wp:inline>
+        </w:drawing>
+      </w:r>
+    </w:p>
+    <w:p>
+      <w:pPr>
+        <w:pStyle w:val="ListParagraph"/>
+        <w:numPr>
+          <w:ilvl w:val="1"/>
+          <w:numId w:val="1"/>
+        </w:numPr>
+        <w:rPr>
+          <w:rFonts w:ascii="Times New Roman" w:hAnsi="Times New Roman" w:cs="Times New Roman"/>
+          <w:sz w:val="24"/>
+          <w:szCs w:val="24"/>
+        </w:rPr>
+      </w:pPr>
+      <w:r>
+        <w:rPr>
+          <w:rFonts w:ascii="Times New Roman" w:hAnsi="Times New Roman" w:cs="Times New Roman"/>
+          <w:sz w:val="24"/>
+          <w:szCs w:val="24"/>
+        </w:rPr>
+        <w:t xml:space="preserve">Navigate to the folder </w:t>
+      </w:r>
+      <w:r>
+        <w:rPr>
+          <w:rFonts w:ascii="Times New Roman" w:hAnsi="Times New Roman" w:cs="Times New Roman"/>
+          <w:sz w:val="24"/>
+          <w:szCs w:val="24"/>
+        </w:rPr>
+        <w:t xml:space="preserve">housing the desired imported SQL </w:t>
+      </w:r>
+      <w:proofErr w:type="gramStart"/>
+      <w:r>
+        <w:rPr>
+          <w:rFonts w:ascii="Times New Roman" w:hAnsi="Times New Roman" w:cs="Times New Roman"/>
+          <w:sz w:val="24"/>
+          <w:szCs w:val="24"/>
+        </w:rPr>
+        <w:t>file</w:t>
+      </w:r>
+      <w:proofErr w:type="gramEnd"/>
+    </w:p>
+    <w:p>
+      <w:pPr>
+        <w:pStyle w:val="ListParagraph"/>
+        <w:numPr>
+          <w:ilvl w:val="2"/>
+          <w:numId w:val="1"/>
+        </w:numPr>
+        <w:rPr>
+          <w:rFonts w:ascii="Times New Roman" w:hAnsi="Times New Roman" w:cs="Times New Roman"/>
+          <w:sz w:val="24"/>
+          <w:szCs w:val="24"/>
+        </w:rPr>
+      </w:pPr>
+      <w:r>
+        <w:rPr>
+          <w:rFonts w:ascii="Times New Roman" w:hAnsi="Times New Roman" w:cs="Times New Roman"/>
+          <w:sz w:val="24"/>
+          <w:szCs w:val="24"/>
+        </w:rPr>
+        <w:t xml:space="preserve">If you have the GitHub repo stored on your device, the correct SQL files are stored at this </w:t>
+      </w:r>
+      <w:proofErr w:type="gramStart"/>
+      <w:r>
+        <w:rPr>
+          <w:rFonts w:ascii="Times New Roman" w:hAnsi="Times New Roman" w:cs="Times New Roman"/>
+          <w:sz w:val="24"/>
+          <w:szCs w:val="24"/>
+        </w:rPr>
+        <w:t>location</w:t>
+      </w:r>
+      <w:proofErr w:type="gramEnd"/>
+    </w:p>
+    <w:p>
+      <w:pPr>
+        <w:pStyle w:val="ListParagraph"/>
+        <w:numPr>
+          <w:ilvl w:val="1"/>
+          <w:numId w:val="1"/>
+        </w:numPr>
+        <w:rPr>
+          <w:rFonts w:ascii="Times New Roman" w:hAnsi="Times New Roman" w:cs="Times New Roman"/>
+          <w:sz w:val="24"/>
+          <w:szCs w:val="24"/>
+        </w:rPr>
+      </w:pPr>
+      <w:r>
+        <w:rPr>
+          <w:rFonts w:ascii="Times New Roman" w:hAnsi="Times New Roman" w:cs="Times New Roman"/>
+          <w:sz w:val="24"/>
+          <w:szCs w:val="24"/>
+        </w:rPr>
+        <w:t>Select all the SQL files and select “</w:t>
+      </w:r>
+      <w:proofErr w:type="gramStart"/>
+      <w:r>
+        <w:rPr>
+          <w:rFonts w:ascii="Times New Roman" w:hAnsi="Times New Roman" w:cs="Times New Roman"/>
+          <w:sz w:val="24"/>
+          <w:szCs w:val="24"/>
+        </w:rPr>
+        <w:t>Open”</w:t>
+      </w:r>
+      <w:proofErr w:type="gramEnd"/>
+    </w:p>
+    <w:p>
+      <w:pPr>
+        <w:pStyle w:val="ListParagraph"/>
+        <w:numPr>
+          <w:ilvl w:val="2"/>
+          <w:numId w:val="1"/>
+        </w:numPr>
+        <w:rPr>
+          <w:rFonts w:ascii="Times New Roman" w:hAnsi="Times New Roman" w:cs="Times New Roman"/>
+          <w:sz w:val="24"/>
+          <w:szCs w:val="24"/>
+        </w:rPr>
+      </w:pPr>
+      <w:r>
+        <w:rPr>
+          <w:rFonts w:ascii="Times New Roman" w:hAnsi="Times New Roman" w:cs="Times New Roman"/>
+          <w:sz w:val="24"/>
+          <w:szCs w:val="24"/>
+        </w:rPr>
+        <w:t xml:space="preserve">Five files will be </w:t>
+      </w:r>
+      <w:proofErr w:type="gramStart"/>
+      <w:r>
+        <w:rPr>
+          <w:rFonts w:ascii="Times New Roman" w:hAnsi="Times New Roman" w:cs="Times New Roman"/>
+          <w:sz w:val="24"/>
+          <w:szCs w:val="24"/>
+        </w:rPr>
+        <w:t>opened</w:t>
+      </w:r>
+      <w:proofErr w:type="gramEnd"/>
+    </w:p>
+    <w:p>
+      <w:pPr>
+        <w:pStyle w:val="ListParagraph"/>
+        <w:numPr>
+          <w:ilvl w:val="3"/>
+          <w:numId w:val="1"/>
+        </w:numPr>
+        <w:rPr>
+          <w:rFonts w:ascii="Times New Roman" w:hAnsi="Times New Roman" w:cs="Times New Roman"/>
+          <w:sz w:val="24"/>
+          <w:szCs w:val="24"/>
+        </w:rPr>
+      </w:pPr>
+      <w:r>
+        <w:rPr>
+          <w:rFonts w:ascii="Times New Roman" w:hAnsi="Times New Roman" w:cs="Times New Roman"/>
+          <w:sz w:val="24"/>
+          <w:szCs w:val="24"/>
+        </w:rPr>
+        <w:t>Allergy</w:t>
+      </w:r>
+    </w:p>
+    <w:p>
+      <w:pPr>
+        <w:pStyle w:val="ListParagraph"/>
+        <w:numPr>
+          <w:ilvl w:val="3"/>
+          <w:numId w:val="1"/>
+        </w:numPr>
+        <w:rPr>
+          <w:rFonts w:ascii="Times New Roman" w:hAnsi="Times New Roman" w:cs="Times New Roman"/>
+          <w:sz w:val="24"/>
+          <w:szCs w:val="24"/>
+        </w:rPr>
+      </w:pPr>
+      <w:r>
+        <w:rPr>
+          <w:rFonts w:ascii="Times New Roman" w:hAnsi="Times New Roman" w:cs="Times New Roman"/>
+          <w:sz w:val="24"/>
+          <w:szCs w:val="24"/>
+        </w:rPr>
+        <w:t>Patient</w:t>
+      </w:r>
+    </w:p>
+    <w:p>
+      <w:pPr>
+        <w:pStyle w:val="ListParagraph"/>
+        <w:numPr>
+          <w:ilvl w:val="3"/>
+          <w:numId w:val="1"/>
+        </w:numPr>
+        <w:rPr>
+          <w:rFonts w:ascii="Times New Roman" w:hAnsi="Times New Roman" w:cs="Times New Roman"/>
+          <w:sz w:val="24"/>
+          <w:szCs w:val="24"/>
+        </w:rPr>
+      </w:pPr>
+      <w:r>
+        <w:rPr>
+          <w:rFonts w:ascii="Times New Roman" w:hAnsi="Times New Roman" w:cs="Times New Roman"/>
+          <w:sz w:val="24"/>
+          <w:szCs w:val="24"/>
+        </w:rPr>
+        <w:t>Physician</w:t>
+      </w:r>
+    </w:p>
+    <w:p>
+      <w:pPr>
+        <w:pStyle w:val="ListParagraph"/>
+        <w:numPr>
+          <w:ilvl w:val="3"/>
+          <w:numId w:val="1"/>
+        </w:numPr>
+        <w:rPr>
+          <w:rFonts w:ascii="Times New Roman" w:hAnsi="Times New Roman" w:cs="Times New Roman"/>
+          <w:sz w:val="24"/>
+          <w:szCs w:val="24"/>
+        </w:rPr>
+      </w:pPr>
+      <w:r>
+        <w:rPr>
+          <w:rFonts w:ascii="Times New Roman" w:hAnsi="Times New Roman" w:cs="Times New Roman"/>
+          <w:sz w:val="24"/>
+          <w:szCs w:val="24"/>
+        </w:rPr>
+        <w:t>Rooms</w:t>
+      </w:r>
+    </w:p>
+    <w:p>
+      <w:pPr>
+        <w:pStyle w:val="ListParagraph"/>
+        <w:numPr>
+          <w:ilvl w:val="3"/>
+          <w:numId w:val="1"/>
+        </w:numPr>
+        <w:rPr>
+          <w:rFonts w:ascii="Times New Roman" w:hAnsi="Times New Roman" w:cs="Times New Roman"/>
+          <w:sz w:val="24"/>
+          <w:szCs w:val="24"/>
+        </w:rPr>
+      </w:pPr>
+      <w:r>
+        <w:rPr>
+          <w:rFonts w:ascii="Times New Roman" w:hAnsi="Times New Roman" w:cs="Times New Roman"/>
+          <w:sz w:val="24"/>
+          <w:szCs w:val="24"/>
+        </w:rPr>
+        <w:t>User</w:t>
+      </w:r>
+    </w:p>
+    <w:p>
+      <w:pPr>
+        <w:pStyle w:val="ListParagraph"/>
+        <w:numPr>
+          <w:ilvl w:val="2"/>
+          <w:numId w:val="1"/>
+        </w:numPr>
+        <w:rPr>
+          <w:rFonts w:ascii="Times New Roman" w:hAnsi="Times New Roman" w:cs="Times New Roman"/>
+          <w:sz w:val="24"/>
+          <w:szCs w:val="24"/>
+        </w:rPr>
+      </w:pPr>
+      <w:r>
+        <w:rPr>
+          <w:rFonts w:ascii="Times New Roman" w:hAnsi="Times New Roman" w:cs="Times New Roman"/>
+          <w:sz w:val="24"/>
+          <w:szCs w:val="24"/>
+        </w:rPr>
+        <w:t xml:space="preserve">Once opened, five tabs will show on DB </w:t>
+      </w:r>
+      <w:proofErr w:type="gramStart"/>
+      <w:r>
+        <w:rPr>
+          <w:rFonts w:ascii="Times New Roman" w:hAnsi="Times New Roman" w:cs="Times New Roman"/>
+          <w:sz w:val="24"/>
+          <w:szCs w:val="24"/>
+        </w:rPr>
+        <w:t>Browser</w:t>
+      </w:r>
+      <w:proofErr w:type="gramEnd"/>
+    </w:p>
+    <w:p>
+      <w:pPr>
+        <w:pStyle w:val="ListParagraph"/>
+        <w:numPr>
+          <w:ilvl w:val="1"/>
+          <w:numId w:val="1"/>
+        </w:numPr>
+        <w:rPr>
+          <w:rFonts w:ascii="Times New Roman" w:hAnsi="Times New Roman" w:cs="Times New Roman"/>
+          <w:sz w:val="24"/>
+          <w:szCs w:val="24"/>
+        </w:rPr>
+      </w:pPr>
+      <w:r>
+        <w:rPr>
+          <w:rFonts w:ascii="Times New Roman" w:hAnsi="Times New Roman" w:cs="Times New Roman"/>
+          <w:sz w:val="24"/>
+          <w:szCs w:val="24"/>
+        </w:rPr>
+        <w:t xml:space="preserve">Select the tab of the data you want to import in the following order </w:t>
+      </w:r>
+      <w:r>
+        <w:rPr>
+          <w:rFonts w:ascii="Times New Roman" w:hAnsi="Times New Roman" w:cs="Times New Roman"/>
+          <w:sz w:val="24"/>
+          <w:szCs w:val="24"/>
+        </w:rPr>
+        <w:t>and select the “Execute all/selected SQL butt</w:t>
+      </w:r>
+      <w:r>
+        <w:rPr>
+          <w:rFonts w:ascii="Times New Roman" w:hAnsi="Times New Roman" w:cs="Times New Roman"/>
+          <w:sz w:val="24"/>
+          <w:szCs w:val="24"/>
+        </w:rPr>
+        <w:t xml:space="preserve">on </w:t>
+      </w:r>
+      <w:r>
+        <w:rPr>
+          <w:noProof/>
+        </w:rPr>
+        <w:drawing>
+          <wp:inline distT="0" distB="0" distL="0" distR="0" wp14:anchorId="66DE0E78" wp14:editId="43B3034B">
+            <wp:extent cx="381000" cy="447675"/>
+            <wp:effectExtent l="0" t="0" r="0" b="9525"/>
+            <wp:docPr id="4" name="Picture 4"/>
+            <wp:cNvGraphicFramePr>
+              <a:graphicFrameLocks xmlns:a="http://schemas.openxmlformats.org/drawingml/2006/main" noChangeAspect="1"/>
+            </wp:cNvGraphicFramePr>
+            <a:graphic xmlns:a="http://schemas.openxmlformats.org/drawingml/2006/main">
+              <a:graphicData uri="http://schemas.openxmlformats.org/drawingml/2006/picture">
+                <pic:pic xmlns:pic="http://schemas.openxmlformats.org/drawingml/2006/picture">
+                  <pic:nvPicPr>
+                    <pic:cNvPr id="1" name=""/>
+                    <pic:cNvPicPr/>
+                  </pic:nvPicPr>
+                  <pic:blipFill>
+                    <a:blip r:embed="rId8"/>
+                    <a:stretch>
+                      <a:fillRect/>
+                    </a:stretch>
+                  </pic:blipFill>
+                  <pic:spPr>
+                    <a:xfrm>
+                      <a:off x="0" y="0"/>
+                      <a:ext cx="387654" cy="455493"/>
+                    </a:xfrm>
+                    <a:prstGeom prst="rect">
+                      <a:avLst/>
+                    </a:prstGeom>
+                  </pic:spPr>
+                </pic:pic>
+              </a:graphicData>
+            </a:graphic>
+          </wp:inline>
+        </w:drawing>
+      </w:r>
+    </w:p>
+    <w:p>
+      <w:pPr>
+        <w:pStyle w:val="ListParagraph"/>
+        <w:numPr>
+          <w:ilvl w:val="2"/>
+          <w:numId w:val="1"/>
+        </w:numPr>
+        <w:rPr>
+          <w:rFonts w:ascii="Times New Roman" w:hAnsi="Times New Roman" w:cs="Times New Roman"/>
+          <w:sz w:val="24"/>
+          <w:szCs w:val="24"/>
+        </w:rPr>
+      </w:pPr>
+      <w:r>
+        <w:rPr>
+          <w:rFonts w:ascii="Times New Roman" w:hAnsi="Times New Roman" w:cs="Times New Roman"/>
+          <w:sz w:val="24"/>
+          <w:szCs w:val="24"/>
+        </w:rPr>
+        <w:t>Physician</w:t>
+      </w:r>
+    </w:p>
+    <w:p>
+      <w:pPr>
+        <w:pStyle w:val="ListParagraph"/>
+        <w:numPr>
+          <w:ilvl w:val="2"/>
+          <w:numId w:val="1"/>
+        </w:numPr>
+        <w:rPr>
+          <w:rFonts w:ascii="Times New Roman" w:hAnsi="Times New Roman" w:cs="Times New Roman"/>
+          <w:sz w:val="24"/>
+          <w:szCs w:val="24"/>
+        </w:rPr>
+      </w:pPr>
+      <w:r>
+        <w:rPr>
+          <w:rFonts w:ascii="Times New Roman" w:hAnsi="Times New Roman" w:cs="Times New Roman"/>
+          <w:sz w:val="24"/>
+          <w:szCs w:val="24"/>
+        </w:rPr>
+        <w:t>Rooms</w:t>
+      </w:r>
+    </w:p>
+    <w:p>
+      <w:pPr>
+        <w:pStyle w:val="ListParagraph"/>
+        <w:numPr>
+          <w:ilvl w:val="2"/>
+          <w:numId w:val="1"/>
+        </w:numPr>
+        <w:rPr>
+          <w:rFonts w:ascii="Times New Roman" w:hAnsi="Times New Roman" w:cs="Times New Roman"/>
+          <w:sz w:val="24"/>
+          <w:szCs w:val="24"/>
+        </w:rPr>
+      </w:pPr>
+      <w:r>
+        <w:rPr>
+          <w:rFonts w:ascii="Times New Roman" w:hAnsi="Times New Roman" w:cs="Times New Roman"/>
+          <w:sz w:val="24"/>
+          <w:szCs w:val="24"/>
+        </w:rPr>
+        <w:t>Patient</w:t>
+      </w:r>
+    </w:p>
+    <w:p>
+      <w:pPr>
+        <w:pStyle w:val="ListParagraph"/>
+        <w:numPr>
+          <w:ilvl w:val="2"/>
+          <w:numId w:val="1"/>
+        </w:numPr>
+        <w:rPr>
+          <w:rFonts w:ascii="Times New Roman" w:hAnsi="Times New Roman" w:cs="Times New Roman"/>
+          <w:sz w:val="24"/>
+          <w:szCs w:val="24"/>
+        </w:rPr>
+      </w:pPr>
+      <w:r>
+        <w:rPr>
+          <w:rFonts w:ascii="Times New Roman" w:hAnsi="Times New Roman" w:cs="Times New Roman"/>
+          <w:sz w:val="24"/>
+          <w:szCs w:val="24"/>
+        </w:rPr>
+        <w:t>Allergy</w:t>
+      </w:r>
+    </w:p>
+    <w:p>
+      <w:pPr>
+        <w:pStyle w:val="ListParagraph"/>
+        <w:numPr>
+          <w:ilvl w:val="2"/>
+          <w:numId w:val="1"/>
+        </w:numPr>
+        <w:rPr>
+          <w:rFonts w:ascii="Times New Roman" w:hAnsi="Times New Roman" w:cs="Times New Roman"/>
+          <w:sz w:val="24"/>
+          <w:szCs w:val="24"/>
+        </w:rPr>
+      </w:pPr>
+      <w:r>
+        <w:rPr>
+          <w:rFonts w:ascii="Times New Roman" w:hAnsi="Times New Roman" w:cs="Times New Roman"/>
+          <w:sz w:val="24"/>
+          <w:szCs w:val="24"/>
+        </w:rPr>
+        <w:t>User</w:t>
+      </w:r>
+    </w:p>
+    <w:p>
+      <w:pPr>
+        <w:pStyle w:val="ListParagraph"/>
+        <w:numPr>
+          <w:ilvl w:val="1"/>
+          <w:numId w:val="1"/>
+        </w:numPr>
+        <w:rPr>
+          <w:rFonts w:ascii="Times New Roman" w:hAnsi="Times New Roman" w:cs="Times New Roman"/>
+          <w:sz w:val="24"/>
+          <w:szCs w:val="24"/>
+        </w:rPr>
+      </w:pPr>
+      <w:r>
+        <w:rPr>
+          <w:rFonts w:ascii="Times New Roman" w:hAnsi="Times New Roman" w:cs="Times New Roman"/>
+          <w:sz w:val="24"/>
+          <w:szCs w:val="24"/>
+        </w:rPr>
+        <w:t>Now the database has sample data in the five tables listed above.</w:t>
+      </w:r>
     </w:p>
     <w:sectPr>
       <w:pgSz w:w="12240" w:h="15840"/>
@@ -255,7 +1106,7 @@
         <w:ind w:left="2160" w:hanging="180"/>
       </w:pPr>
     </w:lvl>
-    <w:lvl w:ilvl="3" w:tplc="0409000F" w:tentative="1">
+    <w:lvl w:ilvl="3" w:tplc="0409000F">
       <w:start w:val="1"/>
       <w:numFmt w:val="decimal"/>
       <w:lvlText w:val="%4."/>
@@ -439,6 +1290,7 @@
     <w:lsdException w:name="HTML Sample" w:semiHidden="1" w:unhideWhenUsed="1"/>
     <w:lsdException w:name="HTML Typewriter" w:semiHidden="1" w:unhideWhenUsed="1"/>
     <w:lsdException w:name="HTML Variable" w:semiHidden="1" w:unhideWhenUsed="1"/>
+    <w:lsdException w:name="Normal Table" w:semiHidden="1" w:unhideWhenUsed="1"/>
     <w:lsdException w:name="annotation subject" w:semiHidden="1" w:unhideWhenUsed="1"/>
     <w:lsdException w:name="No List" w:semiHidden="1" w:unhideWhenUsed="1"/>
     <w:lsdException w:name="Outline List 1" w:semiHidden="1" w:unhideWhenUsed="1"/>
@@ -485,8 +1337,10 @@
     <w:lsdException w:name="Table Subtle 2" w:semiHidden="1" w:unhideWhenUsed="1"/>
     <w:lsdException w:name="Table Web 1" w:semiHidden="1" w:unhideWhenUsed="1"/>
     <w:lsdException w:name="Table Web 2" w:semiHidden="1" w:unhideWhenUsed="1"/>
+    <w:lsdException w:name="Table Web 3" w:semiHidden="1" w:unhideWhenUsed="1"/>
     <w:lsdException w:name="Balloon Text" w:semiHidden="1" w:unhideWhenUsed="1"/>
     <w:lsdException w:name="Table Grid" w:uiPriority="39"/>
+    <w:lsdException w:name="Table Theme" w:semiHidden="1" w:unhideWhenUsed="1"/>
     <w:lsdException w:name="Placeholder Text" w:semiHidden="1"/>
     <w:lsdException w:name="No Spacing" w:uiPriority="1" w:qFormat="1"/>
     <w:lsdException w:name="Light Shading" w:uiPriority="60"/>

</xml_diff>